<commit_message>
as3: ex2 and ex3 report
</commit_message>
<xml_diff>
--- a/Assignment3/Assignment3 21.docx
+++ b/Assignment3/Assignment3 21.docx
@@ -25,59 +25,33 @@
         <w:t xml:space="preserve"> – </w:t>
       </w:r>
       <w:r>
-        <w:t>…</w:t>
-      </w:r>
-    </w:p>
-    <w:p>
-      <w:pPr>
-        <w:pStyle w:val="berschrift2"/>
-      </w:pPr>
-      <w:r>
-        <w:t>3. Aufgabe</w:t>
-      </w:r>
-      <w:r>
-        <w:t xml:space="preserve"> – </w:t>
-      </w:r>
-      <w:r>
-        <w:t>…</w:t>
-      </w:r>
-    </w:p>
-    <w:p>
-      <w:pPr>
-        <w:pStyle w:val="berschrift2"/>
-      </w:pPr>
-      <w:r>
-        <w:t>4. Aufgabe –</w:t>
-      </w:r>
-      <w:r>
-        <w:t xml:space="preserve"> Fensterfunktionen</w:t>
-      </w:r>
-    </w:p>
-    <w:p/>
-    <w:p>
-      <w:pPr>
-        <w:pStyle w:val="Listenabsatz"/>
-        <w:keepNext/>
-        <w:numPr>
-          <w:ilvl w:val="0"/>
-          <w:numId w:val="3"/>
-        </w:numPr>
-      </w:pPr>
-      <w:r>
-        <w:t>In dieser Aufgabe sollen die Fenstertypen Rectangular, Bartlett, Hann und Blackman im Zeitbereich dargestellt werden. Die Fensterlänge sei 64</w:t>
-      </w:r>
-      <w:r>
-        <w:t>.</w:t>
-      </w:r>
-      <w:r>
-        <w:br/>
-      </w:r>
-      <w:r>
+        <w:t>Fourier Transformation f</w:t>
+      </w:r>
+      <w:r>
+        <w:t>ü</w:t>
+      </w:r>
+      <w:r>
+        <w:t>r zeitdiskrete Signale (DTFT)</w:t>
+      </w:r>
+    </w:p>
+    <w:p>
+      <w:r>
+        <w:rPr>
+          <w:noProof/>
+        </w:rPr>
         <w:drawing>
-          <wp:inline distT="0" distB="0" distL="0" distR="0" wp14:anchorId="6E1839C2" wp14:editId="694B5B72">
-            <wp:extent cx="5760720" cy="5488305"/>
-            <wp:effectExtent l="0" t="0" r="0" b="0"/>
-            <wp:docPr id="1" name="Grafik 1"/>
+          <wp:anchor distT="0" distB="0" distL="114300" distR="114300" simplePos="0" relativeHeight="251659264" behindDoc="0" locked="0" layoutInCell="1" allowOverlap="1" wp14:anchorId="02C9F6BD" wp14:editId="7E9ED874">
+            <wp:simplePos x="0" y="0"/>
+            <wp:positionH relativeFrom="margin">
+              <wp:align>center</wp:align>
+            </wp:positionH>
+            <wp:positionV relativeFrom="paragraph">
+              <wp:posOffset>214040</wp:posOffset>
+            </wp:positionV>
+            <wp:extent cx="4067175" cy="1428750"/>
+            <wp:effectExtent l="0" t="0" r="9525" b="0"/>
+            <wp:wrapTopAndBottom/>
+            <wp:docPr id="3" name="Grafik 3" descr="Ein Bild, das Text enthält.&#10;&#10;Automatisch generierte Beschreibung"/>
             <wp:cNvGraphicFramePr>
               <a:graphicFrameLocks xmlns:a="http://schemas.openxmlformats.org/drawingml/2006/main" noChangeAspect="1"/>
             </wp:cNvGraphicFramePr>
@@ -85,7 +59,7 @@
               <a:graphicData uri="http://schemas.openxmlformats.org/drawingml/2006/picture">
                 <pic:pic xmlns:pic="http://schemas.openxmlformats.org/drawingml/2006/picture">
                   <pic:nvPicPr>
-                    <pic:cNvPr id="1" name=""/>
+                    <pic:cNvPr id="3" name="Grafik 3" descr="Ein Bild, das Text enthält.&#10;&#10;Automatisch generierte Beschreibung"/>
                     <pic:cNvPicPr/>
                   </pic:nvPicPr>
                   <pic:blipFill>
@@ -97,7 +71,7 @@
                   <pic:spPr>
                     <a:xfrm>
                       <a:off x="0" y="0"/>
-                      <a:ext cx="5760720" cy="5488305"/>
+                      <a:ext cx="4067175" cy="1428750"/>
                     </a:xfrm>
                     <a:prstGeom prst="rect">
                       <a:avLst/>
@@ -106,73 +80,31 @@
                 </pic:pic>
               </a:graphicData>
             </a:graphic>
-          </wp:inline>
+          </wp:anchor>
         </w:drawing>
       </w:r>
-    </w:p>
-    <w:p>
-      <w:pPr>
-        <w:pStyle w:val="Beschriftung"/>
-        <w:jc w:val="center"/>
-      </w:pPr>
-      <w:r>
-        <w:t xml:space="preserve">Abbildung </w:t>
-      </w:r>
-      <w:r>
-        <w:fldChar w:fldCharType="begin"/>
-      </w:r>
-      <w:r>
-        <w:instrText xml:space="preserve"> SEQ Abbildung \* ARABIC </w:instrText>
-      </w:r>
-      <w:r>
-        <w:fldChar w:fldCharType="separate"/>
-      </w:r>
+      <w:r>
+        <w:t>a), b) MATLAB Funktion:</w:t>
+      </w:r>
+    </w:p>
+    <w:p>
       <w:r>
         <w:rPr>
           <w:noProof/>
         </w:rPr>
-        <w:t>1</w:t>
-      </w:r>
-      <w:r>
-        <w:fldChar w:fldCharType="end"/>
-      </w:r>
-      <w:r>
-        <w:t xml:space="preserve"> Fenstertypen</w:t>
-      </w:r>
-    </w:p>
-    <w:p>
-      <w:r>
-        <w:t>Man erkennt sehr gut, dass die Signale von 0 bis 64 gehen und somit die Fensterlänge korrekt auf 64 eingestellt wurde.</w:t>
-      </w:r>
-    </w:p>
-    <w:p>
-      <w:pPr>
-        <w:pStyle w:val="Listenabsatz"/>
-        <w:keepNext/>
-        <w:numPr>
-          <w:ilvl w:val="0"/>
-          <w:numId w:val="3"/>
-        </w:numPr>
-      </w:pPr>
-      <w:r>
-        <w:lastRenderedPageBreak/>
-        <w:t xml:space="preserve">Es sei der logarithmische Betrag der Fouriertransformierten der Zeitsignale aus a) </w:t>
-      </w:r>
-      <w:r>
-        <w:t xml:space="preserve">zu erzeugen. Wichtig ist, dass hierfür die Beziehung </w:t>
-      </w:r>
-      <w:r>
-        <w:br/>
-      </w:r>
-      <w:r>
-        <w:tab/>
-      </w:r>
-      <w:r>
         <w:drawing>
-          <wp:inline distT="0" distB="0" distL="0" distR="0" wp14:anchorId="557D283B" wp14:editId="61852D0B">
-            <wp:extent cx="1999397" cy="254376"/>
-            <wp:effectExtent l="0" t="0" r="1270" b="0"/>
-            <wp:docPr id="2" name="Grafik 2"/>
+          <wp:anchor distT="0" distB="0" distL="114300" distR="114300" simplePos="0" relativeHeight="251663360" behindDoc="0" locked="0" layoutInCell="1" allowOverlap="1" wp14:anchorId="14797594" wp14:editId="5A73E385">
+            <wp:simplePos x="0" y="0"/>
+            <wp:positionH relativeFrom="column">
+              <wp:posOffset>3153410</wp:posOffset>
+            </wp:positionH>
+            <wp:positionV relativeFrom="paragraph">
+              <wp:posOffset>1569085</wp:posOffset>
+            </wp:positionV>
+            <wp:extent cx="3146425" cy="2472055"/>
+            <wp:effectExtent l="0" t="0" r="0" b="4445"/>
+            <wp:wrapSquare wrapText="bothSides"/>
+            <wp:docPr id="8" name="Grafik 8"/>
             <wp:cNvGraphicFramePr>
               <a:graphicFrameLocks xmlns:a="http://schemas.openxmlformats.org/drawingml/2006/main" noChangeAspect="1"/>
             </wp:cNvGraphicFramePr>
@@ -192,7 +124,7 @@
                   <pic:spPr>
                     <a:xfrm>
                       <a:off x="0" y="0"/>
-                      <a:ext cx="2030710" cy="258360"/>
+                      <a:ext cx="3146425" cy="2472055"/>
                     </a:xfrm>
                     <a:prstGeom prst="rect">
                       <a:avLst/>
@@ -201,22 +133,32 @@
                 </pic:pic>
               </a:graphicData>
             </a:graphic>
-          </wp:inline>
+            <wp14:sizeRelH relativeFrom="margin">
+              <wp14:pctWidth>0</wp14:pctWidth>
+            </wp14:sizeRelH>
+            <wp14:sizeRelV relativeFrom="margin">
+              <wp14:pctHeight>0</wp14:pctHeight>
+            </wp14:sizeRelV>
+          </wp:anchor>
         </w:drawing>
       </w:r>
       <w:r>
-        <w:br/>
-        <w:t>zu verwenden ist. Die FFT-Länge sei 2048 und die Frequenzachse sei so zu skalieren, dass die normierte Frequenzvariable Omega aufgetragen ist. Weiter muss der Peak der Hauptkeule bei allen Fenstern auf 0dB normiert sein.</w:t>
-      </w:r>
-      <w:r>
-        <w:br/>
-      </w:r>
-      <w:r>
+        <w:rPr>
+          <w:noProof/>
+        </w:rPr>
         <w:drawing>
-          <wp:inline distT="0" distB="0" distL="0" distR="0" wp14:anchorId="55FF16D8" wp14:editId="39F94807">
-            <wp:extent cx="5760720" cy="5539740"/>
-            <wp:effectExtent l="0" t="0" r="0" b="3810"/>
-            <wp:docPr id="4" name="Grafik 4"/>
+          <wp:anchor distT="0" distB="0" distL="114300" distR="114300" simplePos="0" relativeHeight="251661312" behindDoc="0" locked="0" layoutInCell="1" allowOverlap="1" wp14:anchorId="5500C0CC" wp14:editId="1C99C7D7">
+            <wp:simplePos x="0" y="0"/>
+            <wp:positionH relativeFrom="margin">
+              <wp:align>left</wp:align>
+            </wp:positionH>
+            <wp:positionV relativeFrom="paragraph">
+              <wp:posOffset>1561590</wp:posOffset>
+            </wp:positionV>
+            <wp:extent cx="3134360" cy="935990"/>
+            <wp:effectExtent l="0" t="0" r="8890" b="0"/>
+            <wp:wrapTopAndBottom/>
+            <wp:docPr id="7" name="Grafik 7" descr="Ein Bild, das Text enthält.&#10;&#10;Automatisch generierte Beschreibung"/>
             <wp:cNvGraphicFramePr>
               <a:graphicFrameLocks xmlns:a="http://schemas.openxmlformats.org/drawingml/2006/main" noChangeAspect="1"/>
             </wp:cNvGraphicFramePr>
@@ -224,7 +166,7 @@
               <a:graphicData uri="http://schemas.openxmlformats.org/drawingml/2006/picture">
                 <pic:pic xmlns:pic="http://schemas.openxmlformats.org/drawingml/2006/picture">
                   <pic:nvPicPr>
-                    <pic:cNvPr id="1" name=""/>
+                    <pic:cNvPr id="7" name="Grafik 7" descr="Ein Bild, das Text enthält.&#10;&#10;Automatisch generierte Beschreibung"/>
                     <pic:cNvPicPr/>
                   </pic:nvPicPr>
                   <pic:blipFill>
@@ -236,7 +178,7 @@
                   <pic:spPr>
                     <a:xfrm>
                       <a:off x="0" y="0"/>
-                      <a:ext cx="5760720" cy="5539740"/>
+                      <a:ext cx="3134360" cy="935990"/>
                     </a:xfrm>
                     <a:prstGeom prst="rect">
                       <a:avLst/>
@@ -245,79 +187,85 @@
                 </pic:pic>
               </a:graphicData>
             </a:graphic>
-          </wp:inline>
+            <wp14:sizeRelH relativeFrom="margin">
+              <wp14:pctWidth>0</wp14:pctWidth>
+            </wp14:sizeRelH>
+            <wp14:sizeRelV relativeFrom="margin">
+              <wp14:pctHeight>0</wp14:pctHeight>
+            </wp14:sizeRelV>
+          </wp:anchor>
         </w:drawing>
       </w:r>
-    </w:p>
-    <w:p>
-      <w:pPr>
-        <w:pStyle w:val="Beschriftung"/>
-        <w:jc w:val="center"/>
-      </w:pPr>
-      <w:r>
-        <w:t xml:space="preserve">Abbildung </w:t>
-      </w:r>
-      <w:r>
-        <w:fldChar w:fldCharType="begin"/>
-      </w:r>
-      <w:r>
-        <w:instrText xml:space="preserve"> SEQ Abbildung \* ARABIC </w:instrText>
-      </w:r>
-      <w:r>
-        <w:fldChar w:fldCharType="separate"/>
-      </w:r>
+      <w:r>
+        <w:t>c) Betrag und Phase d</w:t>
+      </w:r>
+      <w:r>
+        <w:t>arstellen:</w:t>
+      </w:r>
+    </w:p>
+    <w:p/>
+    <w:p>
+      <w:r>
+        <w:t>Beim Phasendiagramm fällt auf, das es Ausschläge gibt wenn das Spektrum am Nullpunkt ist.</w:t>
+      </w:r>
+    </w:p>
+    <w:p/>
+    <w:p/>
+    <w:p/>
+    <w:p>
+      <w:r>
+        <w:t>d) Vari</w:t>
+      </w:r>
+      <w:r>
+        <w:t>ieren von Omega:</w:t>
+      </w:r>
+    </w:p>
+    <w:p>
+      <w:r>
+        <w:t>Wenn Omega größer wird variiert das Spektrum dahingehend</w:t>
+      </w:r>
+      <w:r>
+        <w:t>, dass es immer weitere Extremwerte gibt</w:t>
+      </w:r>
+      <w:r>
+        <w:t xml:space="preserve">, </w:t>
+      </w:r>
+      <w:r>
+        <w:t xml:space="preserve">da die Sequenz sich </w:t>
+      </w:r>
+      <w:r>
+        <w:t>nach 2Pi wiederholt</w:t>
+      </w:r>
+      <w:r>
+        <w:t>.</w:t>
+      </w:r>
+    </w:p>
+    <w:p/>
+    <w:p/>
+    <w:p>
+      <w:pPr>
+        <w:tabs>
+          <w:tab w:val="left" w:pos="0"/>
+          <w:tab w:val="left" w:pos="5245"/>
+        </w:tabs>
+      </w:pPr>
       <w:r>
         <w:rPr>
           <w:noProof/>
         </w:rPr>
-        <w:t>2</w:t>
-      </w:r>
-      <w:r>
-        <w:fldChar w:fldCharType="end"/>
-      </w:r>
-      <w:r>
-        <w:t xml:space="preserve"> FFT mit logarithmische</w:t>
-      </w:r>
-      <w:r>
-        <w:t>m</w:t>
-      </w:r>
-      <w:r>
-        <w:t xml:space="preserve"> Betrag</w:t>
-      </w:r>
-    </w:p>
-    <w:p>
-      <w:r>
-        <w:br w:type="page"/>
-      </w:r>
-    </w:p>
-    <w:p>
-      <w:pPr>
-        <w:pStyle w:val="Listenabsatz"/>
-        <w:keepNext/>
-        <w:numPr>
-          <w:ilvl w:val="0"/>
-          <w:numId w:val="3"/>
-        </w:numPr>
-      </w:pPr>
-      <w:r>
-        <w:lastRenderedPageBreak/>
-        <w:t>Es sei zu untersuchen, wie sich die Frequenzverläufe der Fenster unterscheiden, wenn man die Fensterlänge variiert</w:t>
-      </w:r>
-      <w:r>
-        <w:t>. Hierzu wurde die Fensterlänge auf 256 erhöht und folgendes Ergebnis erzeugt:</w:t>
-      </w:r>
-      <w:r>
-        <w:br/>
-      </w:r>
-      <w:r>
-        <w:br/>
-      </w:r>
-      <w:r>
         <w:drawing>
-          <wp:inline distT="0" distB="0" distL="0" distR="0" wp14:anchorId="337BB79B" wp14:editId="40B91209">
-            <wp:extent cx="5760720" cy="3207385"/>
+          <wp:anchor distT="0" distB="0" distL="114300" distR="114300" simplePos="0" relativeHeight="251669504" behindDoc="0" locked="0" layoutInCell="1" allowOverlap="1" wp14:anchorId="1A0AFA8F" wp14:editId="20CA0534">
+            <wp:simplePos x="0" y="0"/>
+            <wp:positionH relativeFrom="margin">
+              <wp:posOffset>3197585</wp:posOffset>
+            </wp:positionH>
+            <wp:positionV relativeFrom="paragraph">
+              <wp:posOffset>216975</wp:posOffset>
+            </wp:positionV>
+            <wp:extent cx="2426335" cy="517525"/>
             <wp:effectExtent l="0" t="0" r="0" b="0"/>
-            <wp:docPr id="5" name="Grafik 5"/>
+            <wp:wrapTopAndBottom/>
+            <wp:docPr id="17" name="Grafik 17"/>
             <wp:cNvGraphicFramePr>
               <a:graphicFrameLocks xmlns:a="http://schemas.openxmlformats.org/drawingml/2006/main" noChangeAspect="1"/>
             </wp:cNvGraphicFramePr>
@@ -337,6 +285,702 @@
                   <pic:spPr>
                     <a:xfrm>
                       <a:off x="0" y="0"/>
+                      <a:ext cx="2426335" cy="517525"/>
+                    </a:xfrm>
+                    <a:prstGeom prst="rect">
+                      <a:avLst/>
+                    </a:prstGeom>
+                  </pic:spPr>
+                </pic:pic>
+              </a:graphicData>
+            </a:graphic>
+            <wp14:sizeRelH relativeFrom="margin">
+              <wp14:pctWidth>0</wp14:pctWidth>
+            </wp14:sizeRelH>
+            <wp14:sizeRelV relativeFrom="margin">
+              <wp14:pctHeight>0</wp14:pctHeight>
+            </wp14:sizeRelV>
+          </wp:anchor>
+        </w:drawing>
+      </w:r>
+      <w:r>
+        <w:rPr>
+          <w:noProof/>
+        </w:rPr>
+        <w:drawing>
+          <wp:anchor distT="0" distB="0" distL="114300" distR="114300" simplePos="0" relativeHeight="251667456" behindDoc="0" locked="0" layoutInCell="1" allowOverlap="1" wp14:anchorId="7A2BF79C" wp14:editId="316B7BE0">
+            <wp:simplePos x="0" y="0"/>
+            <wp:positionH relativeFrom="margin">
+              <wp:align>left</wp:align>
+            </wp:positionH>
+            <wp:positionV relativeFrom="paragraph">
+              <wp:posOffset>226255</wp:posOffset>
+            </wp:positionV>
+            <wp:extent cx="2453005" cy="489585"/>
+            <wp:effectExtent l="0" t="0" r="4445" b="5715"/>
+            <wp:wrapTopAndBottom/>
+            <wp:docPr id="16" name="Grafik 16"/>
+            <wp:cNvGraphicFramePr>
+              <a:graphicFrameLocks xmlns:a="http://schemas.openxmlformats.org/drawingml/2006/main" noChangeAspect="1"/>
+            </wp:cNvGraphicFramePr>
+            <a:graphic xmlns:a="http://schemas.openxmlformats.org/drawingml/2006/main">
+              <a:graphicData uri="http://schemas.openxmlformats.org/drawingml/2006/picture">
+                <pic:pic xmlns:pic="http://schemas.openxmlformats.org/drawingml/2006/picture">
+                  <pic:nvPicPr>
+                    <pic:cNvPr id="1" name=""/>
+                    <pic:cNvPicPr/>
+                  </pic:nvPicPr>
+                  <pic:blipFill>
+                    <a:blip r:embed="rId12"/>
+                    <a:stretch>
+                      <a:fillRect/>
+                    </a:stretch>
+                  </pic:blipFill>
+                  <pic:spPr>
+                    <a:xfrm>
+                      <a:off x="0" y="0"/>
+                      <a:ext cx="2453005" cy="489585"/>
+                    </a:xfrm>
+                    <a:prstGeom prst="rect">
+                      <a:avLst/>
+                    </a:prstGeom>
+                  </pic:spPr>
+                </pic:pic>
+              </a:graphicData>
+            </a:graphic>
+            <wp14:sizeRelH relativeFrom="margin">
+              <wp14:pctWidth>0</wp14:pctWidth>
+            </wp14:sizeRelH>
+            <wp14:sizeRelV relativeFrom="margin">
+              <wp14:pctHeight>0</wp14:pctHeight>
+            </wp14:sizeRelV>
+          </wp:anchor>
+        </w:drawing>
+      </w:r>
+      <w:proofErr w:type="spellStart"/>
+      <w:r>
+        <w:t>Bsp</w:t>
+      </w:r>
+      <w:proofErr w:type="spellEnd"/>
+      <w:r>
+        <w:t>: von -2*Pi bis 2*Pi:</w:t>
+      </w:r>
+      <w:r>
+        <w:tab/>
+        <w:t>Bsp. von -</w:t>
+      </w:r>
+      <w:r>
+        <w:t>4</w:t>
+      </w:r>
+      <w:r>
+        <w:t xml:space="preserve">*Pi bis </w:t>
+      </w:r>
+      <w:r>
+        <w:t>4</w:t>
+      </w:r>
+      <w:r>
+        <w:t>*Pi</w:t>
+      </w:r>
+    </w:p>
+    <w:p/>
+    <w:p>
+      <w:r>
+        <w:br w:type="page"/>
+      </w:r>
+    </w:p>
+    <w:p>
+      <w:pPr>
+        <w:pStyle w:val="berschrift2"/>
+      </w:pPr>
+      <w:r>
+        <w:lastRenderedPageBreak/>
+        <w:t>3. Aufgabe</w:t>
+      </w:r>
+      <w:r>
+        <w:t xml:space="preserve"> – </w:t>
+      </w:r>
+      <w:r>
+        <w:t>DFT Theorie</w:t>
+      </w:r>
+    </w:p>
+    <w:p>
+      <w:r>
+        <w:t>a) Abstand der Stützstellen</w:t>
+      </w:r>
+    </w:p>
+    <w:p>
+      <w:r>
+        <w:t xml:space="preserve">Bei DFTs ist der Abstand zwischen zwei Stützstellen gleich </w:t>
+      </w:r>
+      <w:proofErr w:type="spellStart"/>
+      <w:r>
+        <w:t>f</w:t>
+      </w:r>
+      <w:r>
+        <w:rPr>
+          <w:vertAlign w:val="subscript"/>
+        </w:rPr>
+        <w:t>S</w:t>
+      </w:r>
+      <w:proofErr w:type="spellEnd"/>
+      <w:r>
+        <w:t xml:space="preserve"> / N</w:t>
+      </w:r>
+    </w:p>
+    <w:p>
+      <w:r>
+        <w:t>N = 100</w:t>
+      </w:r>
+      <w:r>
+        <w:br/>
+      </w:r>
+      <w:r>
+        <w:t>T</w:t>
+      </w:r>
+      <w:r>
+        <w:rPr>
+          <w:vertAlign w:val="subscript"/>
+        </w:rPr>
+        <w:t xml:space="preserve">S </w:t>
+      </w:r>
+      <w:r>
+        <w:t>= 1ms</w:t>
+      </w:r>
+    </w:p>
+    <w:p>
+      <w:proofErr w:type="spellStart"/>
+      <w:r>
+        <w:t>f</w:t>
+      </w:r>
+      <w:r>
+        <w:rPr>
+          <w:vertAlign w:val="subscript"/>
+        </w:rPr>
+        <w:t>S</w:t>
+      </w:r>
+      <w:proofErr w:type="spellEnd"/>
+      <w:r>
+        <w:rPr>
+          <w:vertAlign w:val="subscript"/>
+        </w:rPr>
+        <w:t xml:space="preserve"> </w:t>
+      </w:r>
+      <w:r>
+        <w:t>=</w:t>
+      </w:r>
+      <w:r>
+        <w:rPr>
+          <w:vertAlign w:val="subscript"/>
+        </w:rPr>
+        <w:t xml:space="preserve"> </w:t>
+      </w:r>
+      <w:r>
+        <w:t>1/T</w:t>
+      </w:r>
+      <w:r>
+        <w:rPr>
+          <w:vertAlign w:val="subscript"/>
+        </w:rPr>
+        <w:t xml:space="preserve">S </w:t>
+      </w:r>
+      <w:r>
+        <w:t xml:space="preserve">= </w:t>
+      </w:r>
+      <w:r>
+        <w:t>1.000 Hz</w:t>
+      </w:r>
+    </w:p>
+    <w:p>
+      <w:r>
+        <w:t xml:space="preserve">Abstand = </w:t>
+      </w:r>
+      <w:proofErr w:type="spellStart"/>
+      <w:r>
+        <w:t>f</w:t>
+      </w:r>
+      <w:r>
+        <w:rPr>
+          <w:vertAlign w:val="subscript"/>
+        </w:rPr>
+        <w:t>S</w:t>
+      </w:r>
+      <w:proofErr w:type="spellEnd"/>
+      <w:r>
+        <w:t>/</w:t>
+      </w:r>
+      <w:r>
+        <w:t>N = 1.000 Hz / 100</w:t>
+      </w:r>
+      <w:r>
+        <w:tab/>
+      </w:r>
+      <w:r>
+        <w:t xml:space="preserve"> = </w:t>
+      </w:r>
+      <w:r>
+        <w:t>1</w:t>
+      </w:r>
+      <w:r>
+        <w:t>0</w:t>
+      </w:r>
+      <w:r>
+        <w:t xml:space="preserve"> </w:t>
+      </w:r>
+      <w:r>
+        <w:t>Hz</w:t>
+      </w:r>
+    </w:p>
+    <w:p>
+      <w:r>
+        <w:t xml:space="preserve">b) </w:t>
+      </w:r>
+      <w:r>
+        <w:t>„</w:t>
+      </w:r>
+      <w:r>
+        <w:t>Periodendauer</w:t>
+      </w:r>
+      <w:r>
+        <w:t>“</w:t>
+      </w:r>
+      <w:r>
+        <w:t xml:space="preserve"> im Sinne von Samples, Frequenz und normierten Kreisfrequenz</w:t>
+      </w:r>
+      <w:r>
+        <w:t xml:space="preserve"> </w:t>
+      </w:r>
+    </w:p>
+    <w:p>
+      <w:r>
+        <w:t>Samples:</w:t>
+      </w:r>
+      <w:r>
+        <w:t xml:space="preserve"> 100 </w:t>
+      </w:r>
+      <w:proofErr w:type="spellStart"/>
+      <w:r>
+        <w:t>ms</w:t>
+      </w:r>
+      <w:proofErr w:type="spellEnd"/>
+    </w:p>
+    <w:p>
+      <w:r>
+        <w:t>Frequenz:</w:t>
+      </w:r>
+      <w:r>
+        <w:t xml:space="preserve"> </w:t>
+      </w:r>
+      <w:proofErr w:type="spellStart"/>
+      <w:r>
+        <w:t>f</w:t>
+      </w:r>
+      <w:r>
+        <w:rPr>
+          <w:vertAlign w:val="subscript"/>
+        </w:rPr>
+        <w:t>S</w:t>
+      </w:r>
+      <w:proofErr w:type="spellEnd"/>
+      <w:r>
+        <w:t xml:space="preserve"> = 1.000 Hz</w:t>
+      </w:r>
+    </w:p>
+    <w:p>
+      <w:r>
+        <w:t>Normierte Kreisfrequenz:</w:t>
+      </w:r>
+      <w:r>
+        <w:t xml:space="preserve"> 2*Pi</w:t>
+      </w:r>
+    </w:p>
+    <w:p/>
+    <w:p>
+      <w:r>
+        <w:t>c) Warum Zweierpotenz?</w:t>
+      </w:r>
+    </w:p>
+    <w:p>
+      <w:r>
+        <w:t>Damit die DFT mit Hilfe der schnellen Fourier-Transformation berechnet werden kann.</w:t>
+      </w:r>
+    </w:p>
+    <w:p>
+      <w:r>
+        <w:t>d) Abstand Stützstellen jetzt:</w:t>
+      </w:r>
+    </w:p>
+    <w:p>
+      <w:r>
+        <w:t xml:space="preserve">Abstand = </w:t>
+      </w:r>
+      <w:proofErr w:type="spellStart"/>
+      <w:r>
+        <w:t>f</w:t>
+      </w:r>
+      <w:r>
+        <w:rPr>
+          <w:vertAlign w:val="subscript"/>
+        </w:rPr>
+        <w:t>S</w:t>
+      </w:r>
+      <w:proofErr w:type="spellEnd"/>
+      <w:r>
+        <w:t>/N = 1.000 Hz / 128 = 7,8125 Hz</w:t>
+      </w:r>
+    </w:p>
+    <w:p>
+      <w:r>
+        <w:t>e) Änderung interpretieren:</w:t>
+      </w:r>
+    </w:p>
+    <w:p>
+      <w:r>
+        <w:t>Dadurch das wir mehr Samples benutzen, aber die Länge des DFTs sich nicht ändert</w:t>
+      </w:r>
+      <w:r>
+        <w:t>, bekommen wir einen kleineren Abstand der Stützstellen.</w:t>
+      </w:r>
+    </w:p>
+    <w:p/>
+    <w:p/>
+    <w:p>
+      <w:r>
+        <w:br w:type="page"/>
+      </w:r>
+    </w:p>
+    <w:p>
+      <w:pPr>
+        <w:pStyle w:val="berschrift2"/>
+      </w:pPr>
+      <w:r>
+        <w:lastRenderedPageBreak/>
+        <w:t>4. Aufgabe –</w:t>
+      </w:r>
+      <w:r>
+        <w:t xml:space="preserve"> Fensterfunktionen</w:t>
+      </w:r>
+    </w:p>
+    <w:p/>
+    <w:p>
+      <w:pPr>
+        <w:pStyle w:val="Listenabsatz"/>
+        <w:keepNext/>
+        <w:numPr>
+          <w:ilvl w:val="0"/>
+          <w:numId w:val="3"/>
+        </w:numPr>
+      </w:pPr>
+      <w:r>
+        <w:t xml:space="preserve">In dieser Aufgabe sollen die Fenstertypen </w:t>
+      </w:r>
+      <w:proofErr w:type="spellStart"/>
+      <w:r>
+        <w:t>Rectangular</w:t>
+      </w:r>
+      <w:proofErr w:type="spellEnd"/>
+      <w:r>
+        <w:t>, Bartlett, Hann und Blackman im Zeitbereich dargestellt werden. Die Fensterlänge sei 64</w:t>
+      </w:r>
+      <w:r>
+        <w:t>.</w:t>
+      </w:r>
+      <w:r>
+        <w:br/>
+      </w:r>
+      <w:r>
+        <w:rPr>
+          <w:noProof/>
+        </w:rPr>
+        <w:drawing>
+          <wp:inline distT="0" distB="0" distL="0" distR="0" wp14:anchorId="6E1839C2" wp14:editId="694B5B72">
+            <wp:extent cx="5760720" cy="5488305"/>
+            <wp:effectExtent l="0" t="0" r="0" b="0"/>
+            <wp:docPr id="1" name="Grafik 1"/>
+            <wp:cNvGraphicFramePr>
+              <a:graphicFrameLocks xmlns:a="http://schemas.openxmlformats.org/drawingml/2006/main" noChangeAspect="1"/>
+            </wp:cNvGraphicFramePr>
+            <a:graphic xmlns:a="http://schemas.openxmlformats.org/drawingml/2006/main">
+              <a:graphicData uri="http://schemas.openxmlformats.org/drawingml/2006/picture">
+                <pic:pic xmlns:pic="http://schemas.openxmlformats.org/drawingml/2006/picture">
+                  <pic:nvPicPr>
+                    <pic:cNvPr id="1" name=""/>
+                    <pic:cNvPicPr/>
+                  </pic:nvPicPr>
+                  <pic:blipFill>
+                    <a:blip r:embed="rId13"/>
+                    <a:stretch>
+                      <a:fillRect/>
+                    </a:stretch>
+                  </pic:blipFill>
+                  <pic:spPr>
+                    <a:xfrm>
+                      <a:off x="0" y="0"/>
+                      <a:ext cx="5760720" cy="5488305"/>
+                    </a:xfrm>
+                    <a:prstGeom prst="rect">
+                      <a:avLst/>
+                    </a:prstGeom>
+                  </pic:spPr>
+                </pic:pic>
+              </a:graphicData>
+            </a:graphic>
+          </wp:inline>
+        </w:drawing>
+      </w:r>
+    </w:p>
+    <w:p>
+      <w:pPr>
+        <w:pStyle w:val="Beschriftung"/>
+        <w:jc w:val="center"/>
+      </w:pPr>
+      <w:r>
+        <w:t xml:space="preserve">Abbildung </w:t>
+      </w:r>
+      <w:r>
+        <w:fldChar w:fldCharType="begin"/>
+      </w:r>
+      <w:r>
+        <w:instrText xml:space="preserve"> SEQ Abbildung \* ARABIC </w:instrText>
+      </w:r>
+      <w:r>
+        <w:fldChar w:fldCharType="separate"/>
+      </w:r>
+      <w:r>
+        <w:rPr>
+          <w:noProof/>
+        </w:rPr>
+        <w:t>1</w:t>
+      </w:r>
+      <w:r>
+        <w:rPr>
+          <w:noProof/>
+        </w:rPr>
+        <w:fldChar w:fldCharType="end"/>
+      </w:r>
+      <w:r>
+        <w:t xml:space="preserve"> Fenstertypen</w:t>
+      </w:r>
+    </w:p>
+    <w:p>
+      <w:r>
+        <w:t>Man erkennt sehr gut, dass die Signale von 0 bis 64 gehen und somit die Fensterlänge korrekt auf 64 eingestellt wurde.</w:t>
+      </w:r>
+    </w:p>
+    <w:p>
+      <w:pPr>
+        <w:pStyle w:val="Listenabsatz"/>
+        <w:keepNext/>
+        <w:numPr>
+          <w:ilvl w:val="0"/>
+          <w:numId w:val="3"/>
+        </w:numPr>
+      </w:pPr>
+      <w:r>
+        <w:t xml:space="preserve">Es sei der logarithmische Betrag der </w:t>
+      </w:r>
+      <w:proofErr w:type="spellStart"/>
+      <w:r>
+        <w:t>Fouriertransformierten</w:t>
+      </w:r>
+      <w:proofErr w:type="spellEnd"/>
+      <w:r>
+        <w:t xml:space="preserve"> der Zeitsignale aus a) </w:t>
+      </w:r>
+      <w:r>
+        <w:t xml:space="preserve">zu erzeugen. Wichtig ist, dass hierfür die Beziehung </w:t>
+      </w:r>
+      <w:r>
+        <w:br/>
+      </w:r>
+      <w:r>
+        <w:tab/>
+      </w:r>
+      <w:r>
+        <w:rPr>
+          <w:noProof/>
+        </w:rPr>
+        <w:drawing>
+          <wp:inline distT="0" distB="0" distL="0" distR="0" wp14:anchorId="557D283B" wp14:editId="61852D0B">
+            <wp:extent cx="1999397" cy="254376"/>
+            <wp:effectExtent l="0" t="0" r="1270" b="0"/>
+            <wp:docPr id="2" name="Grafik 2"/>
+            <wp:cNvGraphicFramePr>
+              <a:graphicFrameLocks xmlns:a="http://schemas.openxmlformats.org/drawingml/2006/main" noChangeAspect="1"/>
+            </wp:cNvGraphicFramePr>
+            <a:graphic xmlns:a="http://schemas.openxmlformats.org/drawingml/2006/main">
+              <a:graphicData uri="http://schemas.openxmlformats.org/drawingml/2006/picture">
+                <pic:pic xmlns:pic="http://schemas.openxmlformats.org/drawingml/2006/picture">
+                  <pic:nvPicPr>
+                    <pic:cNvPr id="1" name=""/>
+                    <pic:cNvPicPr/>
+                  </pic:nvPicPr>
+                  <pic:blipFill>
+                    <a:blip r:embed="rId14"/>
+                    <a:stretch>
+                      <a:fillRect/>
+                    </a:stretch>
+                  </pic:blipFill>
+                  <pic:spPr>
+                    <a:xfrm>
+                      <a:off x="0" y="0"/>
+                      <a:ext cx="2030710" cy="258360"/>
+                    </a:xfrm>
+                    <a:prstGeom prst="rect">
+                      <a:avLst/>
+                    </a:prstGeom>
+                  </pic:spPr>
+                </pic:pic>
+              </a:graphicData>
+            </a:graphic>
+          </wp:inline>
+        </w:drawing>
+      </w:r>
+      <w:r>
+        <w:br/>
+        <w:t xml:space="preserve">zu verwenden ist. Die FFT-Länge sei 2048 und die Frequenzachse sei so zu skalieren, dass die normierte Frequenzvariable Omega aufgetragen ist. Weiter muss der Peak der Hauptkeule bei </w:t>
+      </w:r>
+      <w:r>
+        <w:lastRenderedPageBreak/>
+        <w:t>allen Fenstern auf 0dB normiert sein.</w:t>
+      </w:r>
+      <w:r>
+        <w:br/>
+      </w:r>
+      <w:r>
+        <w:rPr>
+          <w:noProof/>
+        </w:rPr>
+        <w:drawing>
+          <wp:inline distT="0" distB="0" distL="0" distR="0" wp14:anchorId="55FF16D8" wp14:editId="39F94807">
+            <wp:extent cx="5760720" cy="5539740"/>
+            <wp:effectExtent l="0" t="0" r="0" b="3810"/>
+            <wp:docPr id="4" name="Grafik 4"/>
+            <wp:cNvGraphicFramePr>
+              <a:graphicFrameLocks xmlns:a="http://schemas.openxmlformats.org/drawingml/2006/main" noChangeAspect="1"/>
+            </wp:cNvGraphicFramePr>
+            <a:graphic xmlns:a="http://schemas.openxmlformats.org/drawingml/2006/main">
+              <a:graphicData uri="http://schemas.openxmlformats.org/drawingml/2006/picture">
+                <pic:pic xmlns:pic="http://schemas.openxmlformats.org/drawingml/2006/picture">
+                  <pic:nvPicPr>
+                    <pic:cNvPr id="1" name=""/>
+                    <pic:cNvPicPr/>
+                  </pic:nvPicPr>
+                  <pic:blipFill>
+                    <a:blip r:embed="rId15"/>
+                    <a:stretch>
+                      <a:fillRect/>
+                    </a:stretch>
+                  </pic:blipFill>
+                  <pic:spPr>
+                    <a:xfrm>
+                      <a:off x="0" y="0"/>
+                      <a:ext cx="5760720" cy="5539740"/>
+                    </a:xfrm>
+                    <a:prstGeom prst="rect">
+                      <a:avLst/>
+                    </a:prstGeom>
+                  </pic:spPr>
+                </pic:pic>
+              </a:graphicData>
+            </a:graphic>
+          </wp:inline>
+        </w:drawing>
+      </w:r>
+    </w:p>
+    <w:p>
+      <w:pPr>
+        <w:pStyle w:val="Beschriftung"/>
+        <w:jc w:val="center"/>
+      </w:pPr>
+      <w:r>
+        <w:t xml:space="preserve">Abbildung </w:t>
+      </w:r>
+      <w:r>
+        <w:fldChar w:fldCharType="begin"/>
+      </w:r>
+      <w:r>
+        <w:instrText xml:space="preserve"> SEQ Abbildung \* ARABIC </w:instrText>
+      </w:r>
+      <w:r>
+        <w:fldChar w:fldCharType="separate"/>
+      </w:r>
+      <w:r>
+        <w:rPr>
+          <w:noProof/>
+        </w:rPr>
+        <w:t>2</w:t>
+      </w:r>
+      <w:r>
+        <w:rPr>
+          <w:noProof/>
+        </w:rPr>
+        <w:fldChar w:fldCharType="end"/>
+      </w:r>
+      <w:r>
+        <w:t xml:space="preserve"> FFT mit logarithmische</w:t>
+      </w:r>
+      <w:r>
+        <w:t>m</w:t>
+      </w:r>
+      <w:r>
+        <w:t xml:space="preserve"> Betrag</w:t>
+      </w:r>
+    </w:p>
+    <w:p>
+      <w:r>
+        <w:br w:type="page"/>
+      </w:r>
+    </w:p>
+    <w:p>
+      <w:pPr>
+        <w:pStyle w:val="Listenabsatz"/>
+        <w:keepNext/>
+        <w:numPr>
+          <w:ilvl w:val="0"/>
+          <w:numId w:val="3"/>
+        </w:numPr>
+      </w:pPr>
+      <w:r>
+        <w:lastRenderedPageBreak/>
+        <w:t>Es sei zu untersuchen, wie sich die Frequenzverläufe der Fenster unterscheiden, wenn man die Fensterlänge variiert</w:t>
+      </w:r>
+      <w:r>
+        <w:t>. Hierzu wurde die Fensterlänge auf 256 erhöht und folgendes Ergebnis erzeugt:</w:t>
+      </w:r>
+      <w:r>
+        <w:br/>
+      </w:r>
+      <w:r>
+        <w:br/>
+      </w:r>
+      <w:r>
+        <w:rPr>
+          <w:noProof/>
+        </w:rPr>
+        <w:drawing>
+          <wp:inline distT="0" distB="0" distL="0" distR="0" wp14:anchorId="337BB79B" wp14:editId="40B91209">
+            <wp:extent cx="5760720" cy="3207385"/>
+            <wp:effectExtent l="0" t="0" r="0" b="0"/>
+            <wp:docPr id="5" name="Grafik 5"/>
+            <wp:cNvGraphicFramePr>
+              <a:graphicFrameLocks xmlns:a="http://schemas.openxmlformats.org/drawingml/2006/main" noChangeAspect="1"/>
+            </wp:cNvGraphicFramePr>
+            <a:graphic xmlns:a="http://schemas.openxmlformats.org/drawingml/2006/main">
+              <a:graphicData uri="http://schemas.openxmlformats.org/drawingml/2006/picture">
+                <pic:pic xmlns:pic="http://schemas.openxmlformats.org/drawingml/2006/picture">
+                  <pic:nvPicPr>
+                    <pic:cNvPr id="1" name=""/>
+                    <pic:cNvPicPr/>
+                  </pic:nvPicPr>
+                  <pic:blipFill>
+                    <a:blip r:embed="rId16"/>
+                    <a:stretch>
+                      <a:fillRect/>
+                    </a:stretch>
+                  </pic:blipFill>
+                  <pic:spPr>
+                    <a:xfrm>
+                      <a:off x="0" y="0"/>
                       <a:ext cx="5760720" cy="3207385"/>
                     </a:xfrm>
                     <a:prstGeom prst="rect">
@@ -374,6 +1018,9 @@
         <w:t>3</w:t>
       </w:r>
       <w:r>
+        <w:rPr>
+          <w:noProof/>
+        </w:rPr>
         <w:fldChar w:fldCharType="end"/>
       </w:r>
       <w:r>
@@ -434,9 +1081,11 @@
             <w:tcW w:w="4531" w:type="dxa"/>
           </w:tcPr>
           <w:p>
+            <w:proofErr w:type="spellStart"/>
             <w:r>
               <w:t>Rectangular</w:t>
             </w:r>
+            <w:proofErr w:type="spellEnd"/>
           </w:p>
         </w:tc>
         <w:tc>
@@ -501,7 +1150,23 @@
           </w:tcPr>
           <w:p>
             <w:r>
-              <w:t>Bei kleinerer Fensterlänge ähnelt das Hannfenster noch ein wenig dem Blackmanfenster. Bei größerer Fensterlänge sieht man aber deutlich, dass die Hauptkeule kleiner ist und die Nebenkeulen kleine Ausreißer nach unten haben.</w:t>
+              <w:t xml:space="preserve">Bei kleinerer Fensterlänge ähnelt das </w:t>
+            </w:r>
+            <w:proofErr w:type="spellStart"/>
+            <w:r>
+              <w:t>Hannfenster</w:t>
+            </w:r>
+            <w:proofErr w:type="spellEnd"/>
+            <w:r>
+              <w:t xml:space="preserve"> noch ein wenig dem </w:t>
+            </w:r>
+            <w:proofErr w:type="spellStart"/>
+            <w:r>
+              <w:t>Blackmanfenster</w:t>
+            </w:r>
+            <w:proofErr w:type="spellEnd"/>
+            <w:r>
+              <w:t>. Bei größerer Fensterlänge sieht man aber deutlich, dass die Hauptkeule kleiner ist und die Nebenkeulen kleine Ausreißer nach unten haben.</w:t>
             </w:r>
             <w:r>
               <w:t xml:space="preserve"> Dies ist bei kleiner Fensterlänge nicht </w:t>
@@ -533,10 +1198,26 @@
           </w:tcPr>
           <w:p>
             <w:r>
-              <w:t>Die Hauptkeule wird etwas spitzer, aber im Vergleich zum Hannfenster immer noch breiter.</w:t>
-            </w:r>
-            <w:r>
-              <w:t xml:space="preserve"> Die Nebenkeulen sind sehr ähnlich zum Hannfenster und in ihrer Anzahl ebenfalls gestiegen.</w:t>
+              <w:t xml:space="preserve">Die Hauptkeule wird etwas spitzer, aber im Vergleich zum </w:t>
+            </w:r>
+            <w:proofErr w:type="spellStart"/>
+            <w:r>
+              <w:t>Hannfenster</w:t>
+            </w:r>
+            <w:proofErr w:type="spellEnd"/>
+            <w:r>
+              <w:t xml:space="preserve"> immer noch breiter.</w:t>
+            </w:r>
+            <w:r>
+              <w:t xml:space="preserve"> Die Nebenkeulen sind sehr ähnlich zum </w:t>
+            </w:r>
+            <w:proofErr w:type="spellStart"/>
+            <w:r>
+              <w:t>Hannfenster</w:t>
+            </w:r>
+            <w:proofErr w:type="spellEnd"/>
+            <w:r>
+              <w:t xml:space="preserve"> und in ihrer Anzahl ebenfalls gestiegen.</w:t>
             </w:r>
           </w:p>
         </w:tc>
@@ -562,426 +1243,14 @@
         <w:br/>
       </w:r>
       <w:r>
+        <w:rPr>
+          <w:noProof/>
+        </w:rPr>
         <w:drawing>
           <wp:inline distT="0" distB="0" distL="0" distR="0" wp14:anchorId="5349B2F2" wp14:editId="25567C11">
             <wp:extent cx="6057900" cy="1009650"/>
             <wp:effectExtent l="0" t="0" r="0" b="0"/>
             <wp:docPr id="6" name="Grafik 6"/>
-            <wp:cNvGraphicFramePr>
-              <a:graphicFrameLocks xmlns:a="http://schemas.openxmlformats.org/drawingml/2006/main" noChangeAspect="1"/>
-            </wp:cNvGraphicFramePr>
-            <a:graphic xmlns:a="http://schemas.openxmlformats.org/drawingml/2006/main">
-              <a:graphicData uri="http://schemas.openxmlformats.org/drawingml/2006/picture">
-                <pic:pic xmlns:pic="http://schemas.openxmlformats.org/drawingml/2006/picture">
-                  <pic:nvPicPr>
-                    <pic:cNvPr id="1" name=""/>
-                    <pic:cNvPicPr/>
-                  </pic:nvPicPr>
-                  <pic:blipFill>
-                    <a:blip r:embed="rId12"/>
-                    <a:stretch>
-                      <a:fillRect/>
-                    </a:stretch>
-                  </pic:blipFill>
-                  <pic:spPr>
-                    <a:xfrm>
-                      <a:off x="0" y="0"/>
-                      <a:ext cx="6073898" cy="1012316"/>
-                    </a:xfrm>
-                    <a:prstGeom prst="rect">
-                      <a:avLst/>
-                    </a:prstGeom>
-                  </pic:spPr>
-                </pic:pic>
-              </a:graphicData>
-            </a:graphic>
-          </wp:inline>
-        </w:drawing>
-      </w:r>
-    </w:p>
-    <w:p>
-      <w:pPr>
-        <w:pStyle w:val="Beschriftung"/>
-        <w:jc w:val="center"/>
-      </w:pPr>
-      <w:r>
-        <w:t xml:space="preserve">Abbildung </w:t>
-      </w:r>
-      <w:r>
-        <w:fldChar w:fldCharType="begin"/>
-      </w:r>
-      <w:r>
-        <w:instrText xml:space="preserve"> SEQ Abbildung \* ARABIC </w:instrText>
-      </w:r>
-      <w:r>
-        <w:fldChar w:fldCharType="separate"/>
-      </w:r>
-      <w:r>
-        <w:rPr>
-          <w:noProof/>
-        </w:rPr>
-        <w:t>4</w:t>
-      </w:r>
-      <w:r>
-        <w:fldChar w:fldCharType="end"/>
-      </w:r>
-      <w:r>
-        <w:t xml:space="preserve"> Erzeugter Sinus</w:t>
-      </w:r>
-    </w:p>
-    <w:p>
-      <w:pPr>
-        <w:pStyle w:val="Listenabsatz"/>
-        <w:keepNext/>
-        <w:numPr>
-          <w:ilvl w:val="0"/>
-          <w:numId w:val="3"/>
-        </w:numPr>
-      </w:pPr>
-      <w:r>
-        <w:t>Es soll nun der Sinus aus d) mit den vier Fenstertypen aus a) gewichtet und der Betrag der Fouriertransformierten verglichen werden.</w:t>
-      </w:r>
-      <w:r>
-        <w:br/>
-      </w:r>
-      <w:r>
-        <w:br/>
-      </w:r>
-      <w:r>
-        <w:drawing>
-          <wp:inline distT="0" distB="0" distL="0" distR="0" wp14:anchorId="1395880F" wp14:editId="309669A8">
-            <wp:extent cx="5992823" cy="1000125"/>
-            <wp:effectExtent l="0" t="0" r="8255" b="0"/>
-            <wp:docPr id="9" name="Grafik 9"/>
-            <wp:cNvGraphicFramePr>
-              <a:graphicFrameLocks xmlns:a="http://schemas.openxmlformats.org/drawingml/2006/main" noChangeAspect="1"/>
-            </wp:cNvGraphicFramePr>
-            <a:graphic xmlns:a="http://schemas.openxmlformats.org/drawingml/2006/main">
-              <a:graphicData uri="http://schemas.openxmlformats.org/drawingml/2006/picture">
-                <pic:pic xmlns:pic="http://schemas.openxmlformats.org/drawingml/2006/picture">
-                  <pic:nvPicPr>
-                    <pic:cNvPr id="1" name=""/>
-                    <pic:cNvPicPr/>
-                  </pic:nvPicPr>
-                  <pic:blipFill>
-                    <a:blip r:embed="rId13"/>
-                    <a:stretch>
-                      <a:fillRect/>
-                    </a:stretch>
-                  </pic:blipFill>
-                  <pic:spPr>
-                    <a:xfrm>
-                      <a:off x="0" y="0"/>
-                      <a:ext cx="6011586" cy="1003256"/>
-                    </a:xfrm>
-                    <a:prstGeom prst="rect">
-                      <a:avLst/>
-                    </a:prstGeom>
-                  </pic:spPr>
-                </pic:pic>
-              </a:graphicData>
-            </a:graphic>
-          </wp:inline>
-        </w:drawing>
-      </w:r>
-    </w:p>
-    <w:p>
-      <w:pPr>
-        <w:pStyle w:val="Beschriftung"/>
-        <w:jc w:val="center"/>
-      </w:pPr>
-      <w:r>
-        <w:t xml:space="preserve">Abbildung </w:t>
-      </w:r>
-      <w:r>
-        <w:fldChar w:fldCharType="begin"/>
-      </w:r>
-      <w:r>
-        <w:instrText xml:space="preserve"> SEQ Abbildung \* ARABIC </w:instrText>
-      </w:r>
-      <w:r>
-        <w:fldChar w:fldCharType="separate"/>
-      </w:r>
-      <w:r>
-        <w:rPr>
-          <w:noProof/>
-        </w:rPr>
-        <w:t>5</w:t>
-      </w:r>
-      <w:r>
-        <w:fldChar w:fldCharType="end"/>
-      </w:r>
-      <w:r>
-        <w:t xml:space="preserve"> Überlagerte Darstellung</w:t>
-      </w:r>
-    </w:p>
-    <w:p>
-      <w:pPr>
-        <w:pStyle w:val="Listenabsatz"/>
-        <w:ind w:left="360"/>
-      </w:pPr>
-      <w:r>
-        <w:t>Anmerkung: In der Mitte des Plots überlagern sich die vier gewichteten Signale komplett.</w:t>
-      </w:r>
-      <w:r>
-        <w:t xml:space="preserve"> Am Anfang und Ende sieht man die Unterschiede relativ klar.</w:t>
-      </w:r>
-    </w:p>
-    <w:p>
-      <w:pPr>
-        <w:pStyle w:val="Listenabsatz"/>
-        <w:ind w:left="360"/>
-      </w:pPr>
-    </w:p>
-    <w:p>
-      <w:pPr>
-        <w:pStyle w:val="Listenabsatz"/>
-        <w:keepNext/>
-        <w:ind w:left="360"/>
-      </w:pPr>
-      <w:r>
-        <w:drawing>
-          <wp:inline distT="0" distB="0" distL="0" distR="0" wp14:anchorId="66208FD8" wp14:editId="540B637B">
-            <wp:extent cx="5898333" cy="1011663"/>
-            <wp:effectExtent l="0" t="0" r="7620" b="0"/>
-            <wp:docPr id="10" name="Grafik 10"/>
-            <wp:cNvGraphicFramePr>
-              <a:graphicFrameLocks xmlns:a="http://schemas.openxmlformats.org/drawingml/2006/main" noChangeAspect="1"/>
-            </wp:cNvGraphicFramePr>
-            <a:graphic xmlns:a="http://schemas.openxmlformats.org/drawingml/2006/main">
-              <a:graphicData uri="http://schemas.openxmlformats.org/drawingml/2006/picture">
-                <pic:pic xmlns:pic="http://schemas.openxmlformats.org/drawingml/2006/picture">
-                  <pic:nvPicPr>
-                    <pic:cNvPr id="1" name=""/>
-                    <pic:cNvPicPr/>
-                  </pic:nvPicPr>
-                  <pic:blipFill>
-                    <a:blip r:embed="rId14"/>
-                    <a:stretch>
-                      <a:fillRect/>
-                    </a:stretch>
-                  </pic:blipFill>
-                  <pic:spPr>
-                    <a:xfrm>
-                      <a:off x="0" y="0"/>
-                      <a:ext cx="5919733" cy="1015333"/>
-                    </a:xfrm>
-                    <a:prstGeom prst="rect">
-                      <a:avLst/>
-                    </a:prstGeom>
-                  </pic:spPr>
-                </pic:pic>
-              </a:graphicData>
-            </a:graphic>
-          </wp:inline>
-        </w:drawing>
-      </w:r>
-    </w:p>
-    <w:p>
-      <w:pPr>
-        <w:pStyle w:val="Beschriftung"/>
-        <w:jc w:val="center"/>
-      </w:pPr>
-      <w:r>
-        <w:t xml:space="preserve">Abbildung </w:t>
-      </w:r>
-      <w:r>
-        <w:fldChar w:fldCharType="begin"/>
-      </w:r>
-      <w:r>
-        <w:instrText xml:space="preserve"> SEQ Abbildung \* ARABIC </w:instrText>
-      </w:r>
-      <w:r>
-        <w:fldChar w:fldCharType="separate"/>
-      </w:r>
-      <w:r>
-        <w:rPr>
-          <w:noProof/>
-        </w:rPr>
-        <w:t>6</w:t>
-      </w:r>
-      <w:r>
-        <w:fldChar w:fldCharType="end"/>
-      </w:r>
-      <w:r>
-        <w:t xml:space="preserve"> FFT auf gewichtete Signale angewendet</w:t>
-      </w:r>
-    </w:p>
-    <w:p>
-      <w:pPr>
-        <w:pStyle w:val="Listenabsatz"/>
-        <w:numPr>
-          <w:ilvl w:val="0"/>
-          <w:numId w:val="3"/>
-        </w:numPr>
-      </w:pPr>
-      <w:r>
-        <w:t>Es seien nun für zwei weitere Sinusse die gleichen Schritte wie bei e) durchzuführen</w:t>
-      </w:r>
-      <w:r>
-        <w:t>. Hierbei ist die Abtastfrequenz wieder 200Hz und die Signaldauer 0.5 s.</w:t>
-      </w:r>
-    </w:p>
-    <w:p>
-      <w:pPr>
-        <w:pStyle w:val="Listenabsatz"/>
-        <w:keepNext/>
-        <w:ind w:left="360"/>
-        <w:jc w:val="center"/>
-      </w:pPr>
-      <w:r>
-        <w:drawing>
-          <wp:inline distT="0" distB="0" distL="0" distR="0" wp14:anchorId="75821379" wp14:editId="707F25B4">
-            <wp:extent cx="2697933" cy="561670"/>
-            <wp:effectExtent l="0" t="0" r="7620" b="0"/>
-            <wp:docPr id="12" name="Grafik 12"/>
-            <wp:cNvGraphicFramePr>
-              <a:graphicFrameLocks xmlns:a="http://schemas.openxmlformats.org/drawingml/2006/main" noChangeAspect="1"/>
-            </wp:cNvGraphicFramePr>
-            <a:graphic xmlns:a="http://schemas.openxmlformats.org/drawingml/2006/main">
-              <a:graphicData uri="http://schemas.openxmlformats.org/drawingml/2006/picture">
-                <pic:pic xmlns:pic="http://schemas.openxmlformats.org/drawingml/2006/picture">
-                  <pic:nvPicPr>
-                    <pic:cNvPr id="1" name=""/>
-                    <pic:cNvPicPr/>
-                  </pic:nvPicPr>
-                  <pic:blipFill>
-                    <a:blip r:embed="rId15"/>
-                    <a:stretch>
-                      <a:fillRect/>
-                    </a:stretch>
-                  </pic:blipFill>
-                  <pic:spPr>
-                    <a:xfrm>
-                      <a:off x="0" y="0"/>
-                      <a:ext cx="2718475" cy="565947"/>
-                    </a:xfrm>
-                    <a:prstGeom prst="rect">
-                      <a:avLst/>
-                    </a:prstGeom>
-                  </pic:spPr>
-                </pic:pic>
-              </a:graphicData>
-            </a:graphic>
-          </wp:inline>
-        </w:drawing>
-      </w:r>
-    </w:p>
-    <w:p>
-      <w:pPr>
-        <w:pStyle w:val="Beschriftung"/>
-        <w:jc w:val="center"/>
-      </w:pPr>
-      <w:r>
-        <w:t xml:space="preserve">Abbildung </w:t>
-      </w:r>
-      <w:r>
-        <w:fldChar w:fldCharType="begin"/>
-      </w:r>
-      <w:r>
-        <w:instrText xml:space="preserve"> SEQ Abbildung \* ARABIC </w:instrText>
-      </w:r>
-      <w:r>
-        <w:fldChar w:fldCharType="separate"/>
-      </w:r>
-      <w:r>
-        <w:rPr>
-          <w:noProof/>
-        </w:rPr>
-        <w:t>7</w:t>
-      </w:r>
-      <w:r>
-        <w:fldChar w:fldCharType="end"/>
-      </w:r>
-      <w:r>
-        <w:t xml:space="preserve"> Weitere Sinusse</w:t>
-      </w:r>
-    </w:p>
-    <w:p>
-      <w:pPr>
-        <w:keepNext/>
-      </w:pPr>
-      <w:r>
-        <w:lastRenderedPageBreak/>
-        <w:drawing>
-          <wp:inline distT="0" distB="0" distL="0" distR="0" wp14:anchorId="217AB7CF" wp14:editId="31F6D2E7">
-            <wp:extent cx="6080103" cy="3263900"/>
-            <wp:effectExtent l="0" t="0" r="0" b="0"/>
-            <wp:docPr id="13" name="Grafik 13"/>
-            <wp:cNvGraphicFramePr>
-              <a:graphicFrameLocks xmlns:a="http://schemas.openxmlformats.org/drawingml/2006/main" noChangeAspect="1"/>
-            </wp:cNvGraphicFramePr>
-            <a:graphic xmlns:a="http://schemas.openxmlformats.org/drawingml/2006/main">
-              <a:graphicData uri="http://schemas.openxmlformats.org/drawingml/2006/picture">
-                <pic:pic xmlns:pic="http://schemas.openxmlformats.org/drawingml/2006/picture">
-                  <pic:nvPicPr>
-                    <pic:cNvPr id="1" name=""/>
-                    <pic:cNvPicPr/>
-                  </pic:nvPicPr>
-                  <pic:blipFill>
-                    <a:blip r:embed="rId16"/>
-                    <a:stretch>
-                      <a:fillRect/>
-                    </a:stretch>
-                  </pic:blipFill>
-                  <pic:spPr>
-                    <a:xfrm>
-                      <a:off x="0" y="0"/>
-                      <a:ext cx="6083066" cy="3265491"/>
-                    </a:xfrm>
-                    <a:prstGeom prst="rect">
-                      <a:avLst/>
-                    </a:prstGeom>
-                  </pic:spPr>
-                </pic:pic>
-              </a:graphicData>
-            </a:graphic>
-          </wp:inline>
-        </w:drawing>
-      </w:r>
-    </w:p>
-    <w:p>
-      <w:pPr>
-        <w:pStyle w:val="Beschriftung"/>
-        <w:jc w:val="center"/>
-      </w:pPr>
-      <w:r>
-        <w:t xml:space="preserve">Abbildung </w:t>
-      </w:r>
-      <w:r>
-        <w:fldChar w:fldCharType="begin"/>
-      </w:r>
-      <w:r>
-        <w:instrText xml:space="preserve"> SEQ Abbildung \* ARABIC </w:instrText>
-      </w:r>
-      <w:r>
-        <w:fldChar w:fldCharType="separate"/>
-      </w:r>
-      <w:r>
-        <w:rPr>
-          <w:noProof/>
-        </w:rPr>
-        <w:t>8</w:t>
-      </w:r>
-      <w:r>
-        <w:fldChar w:fldCharType="end"/>
-      </w:r>
-      <w:r>
-        <w:t xml:space="preserve"> Gewichtete Signale und FFT von x1</w:t>
-      </w:r>
-    </w:p>
-    <w:p/>
-    <w:p>
-      <w:pPr>
-        <w:keepNext/>
-        <w:jc w:val="center"/>
-      </w:pPr>
-      <w:r>
-        <w:drawing>
-          <wp:inline distT="0" distB="0" distL="0" distR="0" wp14:anchorId="211E14FD" wp14:editId="79362422">
-            <wp:extent cx="6000750" cy="3232547"/>
-            <wp:effectExtent l="0" t="0" r="0" b="6350"/>
-            <wp:docPr id="14" name="Grafik 14"/>
             <wp:cNvGraphicFramePr>
               <a:graphicFrameLocks xmlns:a="http://schemas.openxmlformats.org/drawingml/2006/main" noChangeAspect="1"/>
             </wp:cNvGraphicFramePr>
@@ -1001,6 +1270,459 @@
                   <pic:spPr>
                     <a:xfrm>
                       <a:off x="0" y="0"/>
+                      <a:ext cx="6073898" cy="1012316"/>
+                    </a:xfrm>
+                    <a:prstGeom prst="rect">
+                      <a:avLst/>
+                    </a:prstGeom>
+                  </pic:spPr>
+                </pic:pic>
+              </a:graphicData>
+            </a:graphic>
+          </wp:inline>
+        </w:drawing>
+      </w:r>
+    </w:p>
+    <w:p>
+      <w:pPr>
+        <w:pStyle w:val="Beschriftung"/>
+        <w:jc w:val="center"/>
+      </w:pPr>
+      <w:r>
+        <w:t xml:space="preserve">Abbildung </w:t>
+      </w:r>
+      <w:r>
+        <w:fldChar w:fldCharType="begin"/>
+      </w:r>
+      <w:r>
+        <w:instrText xml:space="preserve"> SEQ Abbildung \* ARABIC </w:instrText>
+      </w:r>
+      <w:r>
+        <w:fldChar w:fldCharType="separate"/>
+      </w:r>
+      <w:r>
+        <w:rPr>
+          <w:noProof/>
+        </w:rPr>
+        <w:t>4</w:t>
+      </w:r>
+      <w:r>
+        <w:rPr>
+          <w:noProof/>
+        </w:rPr>
+        <w:fldChar w:fldCharType="end"/>
+      </w:r>
+      <w:r>
+        <w:t xml:space="preserve"> Erzeugter Sinus</w:t>
+      </w:r>
+    </w:p>
+    <w:p>
+      <w:pPr>
+        <w:pStyle w:val="Listenabsatz"/>
+        <w:keepNext/>
+        <w:numPr>
+          <w:ilvl w:val="0"/>
+          <w:numId w:val="3"/>
+        </w:numPr>
+      </w:pPr>
+      <w:r>
+        <w:t xml:space="preserve">Es soll nun der Sinus aus d) mit den vier Fenstertypen aus a) gewichtet und der Betrag der </w:t>
+      </w:r>
+      <w:proofErr w:type="spellStart"/>
+      <w:r>
+        <w:t>Fouriertransformierten</w:t>
+      </w:r>
+      <w:proofErr w:type="spellEnd"/>
+      <w:r>
+        <w:t xml:space="preserve"> verglichen werden.</w:t>
+      </w:r>
+      <w:r>
+        <w:br/>
+      </w:r>
+      <w:r>
+        <w:br/>
+      </w:r>
+      <w:r>
+        <w:rPr>
+          <w:noProof/>
+        </w:rPr>
+        <w:drawing>
+          <wp:inline distT="0" distB="0" distL="0" distR="0" wp14:anchorId="1395880F" wp14:editId="309669A8">
+            <wp:extent cx="5992823" cy="1000125"/>
+            <wp:effectExtent l="0" t="0" r="8255" b="0"/>
+            <wp:docPr id="9" name="Grafik 9"/>
+            <wp:cNvGraphicFramePr>
+              <a:graphicFrameLocks xmlns:a="http://schemas.openxmlformats.org/drawingml/2006/main" noChangeAspect="1"/>
+            </wp:cNvGraphicFramePr>
+            <a:graphic xmlns:a="http://schemas.openxmlformats.org/drawingml/2006/main">
+              <a:graphicData uri="http://schemas.openxmlformats.org/drawingml/2006/picture">
+                <pic:pic xmlns:pic="http://schemas.openxmlformats.org/drawingml/2006/picture">
+                  <pic:nvPicPr>
+                    <pic:cNvPr id="1" name=""/>
+                    <pic:cNvPicPr/>
+                  </pic:nvPicPr>
+                  <pic:blipFill>
+                    <a:blip r:embed="rId18"/>
+                    <a:stretch>
+                      <a:fillRect/>
+                    </a:stretch>
+                  </pic:blipFill>
+                  <pic:spPr>
+                    <a:xfrm>
+                      <a:off x="0" y="0"/>
+                      <a:ext cx="6011586" cy="1003256"/>
+                    </a:xfrm>
+                    <a:prstGeom prst="rect">
+                      <a:avLst/>
+                    </a:prstGeom>
+                  </pic:spPr>
+                </pic:pic>
+              </a:graphicData>
+            </a:graphic>
+          </wp:inline>
+        </w:drawing>
+      </w:r>
+    </w:p>
+    <w:p>
+      <w:pPr>
+        <w:pStyle w:val="Beschriftung"/>
+        <w:jc w:val="center"/>
+      </w:pPr>
+      <w:r>
+        <w:t xml:space="preserve">Abbildung </w:t>
+      </w:r>
+      <w:r>
+        <w:fldChar w:fldCharType="begin"/>
+      </w:r>
+      <w:r>
+        <w:instrText xml:space="preserve"> SEQ Abbildung \* ARABIC </w:instrText>
+      </w:r>
+      <w:r>
+        <w:fldChar w:fldCharType="separate"/>
+      </w:r>
+      <w:r>
+        <w:rPr>
+          <w:noProof/>
+        </w:rPr>
+        <w:t>5</w:t>
+      </w:r>
+      <w:r>
+        <w:rPr>
+          <w:noProof/>
+        </w:rPr>
+        <w:fldChar w:fldCharType="end"/>
+      </w:r>
+      <w:r>
+        <w:t xml:space="preserve"> Überlagerte Darstellung</w:t>
+      </w:r>
+    </w:p>
+    <w:p>
+      <w:pPr>
+        <w:pStyle w:val="Listenabsatz"/>
+        <w:ind w:left="360"/>
+      </w:pPr>
+      <w:r>
+        <w:t>Anmerkung: In der Mitte des Plots überlagern sich die vier gewichteten Signale komplett.</w:t>
+      </w:r>
+      <w:r>
+        <w:t xml:space="preserve"> Am Anfang und Ende sieht man die Unterschiede relativ klar.</w:t>
+      </w:r>
+    </w:p>
+    <w:p>
+      <w:pPr>
+        <w:pStyle w:val="Listenabsatz"/>
+        <w:ind w:left="360"/>
+      </w:pPr>
+    </w:p>
+    <w:p>
+      <w:pPr>
+        <w:pStyle w:val="Listenabsatz"/>
+        <w:keepNext/>
+        <w:ind w:left="360"/>
+      </w:pPr>
+      <w:r>
+        <w:rPr>
+          <w:noProof/>
+        </w:rPr>
+        <w:drawing>
+          <wp:inline distT="0" distB="0" distL="0" distR="0" wp14:anchorId="66208FD8" wp14:editId="540B637B">
+            <wp:extent cx="5898333" cy="1011663"/>
+            <wp:effectExtent l="0" t="0" r="7620" b="0"/>
+            <wp:docPr id="10" name="Grafik 10"/>
+            <wp:cNvGraphicFramePr>
+              <a:graphicFrameLocks xmlns:a="http://schemas.openxmlformats.org/drawingml/2006/main" noChangeAspect="1"/>
+            </wp:cNvGraphicFramePr>
+            <a:graphic xmlns:a="http://schemas.openxmlformats.org/drawingml/2006/main">
+              <a:graphicData uri="http://schemas.openxmlformats.org/drawingml/2006/picture">
+                <pic:pic xmlns:pic="http://schemas.openxmlformats.org/drawingml/2006/picture">
+                  <pic:nvPicPr>
+                    <pic:cNvPr id="1" name=""/>
+                    <pic:cNvPicPr/>
+                  </pic:nvPicPr>
+                  <pic:blipFill>
+                    <a:blip r:embed="rId19"/>
+                    <a:stretch>
+                      <a:fillRect/>
+                    </a:stretch>
+                  </pic:blipFill>
+                  <pic:spPr>
+                    <a:xfrm>
+                      <a:off x="0" y="0"/>
+                      <a:ext cx="5919733" cy="1015333"/>
+                    </a:xfrm>
+                    <a:prstGeom prst="rect">
+                      <a:avLst/>
+                    </a:prstGeom>
+                  </pic:spPr>
+                </pic:pic>
+              </a:graphicData>
+            </a:graphic>
+          </wp:inline>
+        </w:drawing>
+      </w:r>
+    </w:p>
+    <w:p>
+      <w:pPr>
+        <w:pStyle w:val="Beschriftung"/>
+        <w:jc w:val="center"/>
+      </w:pPr>
+      <w:r>
+        <w:t xml:space="preserve">Abbildung </w:t>
+      </w:r>
+      <w:r>
+        <w:fldChar w:fldCharType="begin"/>
+      </w:r>
+      <w:r>
+        <w:instrText xml:space="preserve"> SEQ Abbildung \* ARABIC </w:instrText>
+      </w:r>
+      <w:r>
+        <w:fldChar w:fldCharType="separate"/>
+      </w:r>
+      <w:r>
+        <w:rPr>
+          <w:noProof/>
+        </w:rPr>
+        <w:t>6</w:t>
+      </w:r>
+      <w:r>
+        <w:rPr>
+          <w:noProof/>
+        </w:rPr>
+        <w:fldChar w:fldCharType="end"/>
+      </w:r>
+      <w:r>
+        <w:t xml:space="preserve"> FFT auf gewichtete Signale angewendet</w:t>
+      </w:r>
+    </w:p>
+    <w:p>
+      <w:pPr>
+        <w:pStyle w:val="Listenabsatz"/>
+        <w:numPr>
+          <w:ilvl w:val="0"/>
+          <w:numId w:val="3"/>
+        </w:numPr>
+      </w:pPr>
+      <w:r>
+        <w:t>Es seien nun für zwei weitere Sinusse die gleichen Schritte wie bei e) durchzuführen</w:t>
+      </w:r>
+      <w:r>
+        <w:t>. Hierbei ist die Abtastfrequenz wieder 200Hz und die Signaldauer 0.5 s.</w:t>
+      </w:r>
+    </w:p>
+    <w:p>
+      <w:pPr>
+        <w:pStyle w:val="Listenabsatz"/>
+        <w:keepNext/>
+        <w:ind w:left="360"/>
+        <w:jc w:val="center"/>
+      </w:pPr>
+      <w:r>
+        <w:rPr>
+          <w:noProof/>
+        </w:rPr>
+        <w:drawing>
+          <wp:inline distT="0" distB="0" distL="0" distR="0" wp14:anchorId="75821379" wp14:editId="707F25B4">
+            <wp:extent cx="2697933" cy="561670"/>
+            <wp:effectExtent l="0" t="0" r="7620" b="0"/>
+            <wp:docPr id="12" name="Grafik 12"/>
+            <wp:cNvGraphicFramePr>
+              <a:graphicFrameLocks xmlns:a="http://schemas.openxmlformats.org/drawingml/2006/main" noChangeAspect="1"/>
+            </wp:cNvGraphicFramePr>
+            <a:graphic xmlns:a="http://schemas.openxmlformats.org/drawingml/2006/main">
+              <a:graphicData uri="http://schemas.openxmlformats.org/drawingml/2006/picture">
+                <pic:pic xmlns:pic="http://schemas.openxmlformats.org/drawingml/2006/picture">
+                  <pic:nvPicPr>
+                    <pic:cNvPr id="1" name=""/>
+                    <pic:cNvPicPr/>
+                  </pic:nvPicPr>
+                  <pic:blipFill>
+                    <a:blip r:embed="rId20"/>
+                    <a:stretch>
+                      <a:fillRect/>
+                    </a:stretch>
+                  </pic:blipFill>
+                  <pic:spPr>
+                    <a:xfrm>
+                      <a:off x="0" y="0"/>
+                      <a:ext cx="2718475" cy="565947"/>
+                    </a:xfrm>
+                    <a:prstGeom prst="rect">
+                      <a:avLst/>
+                    </a:prstGeom>
+                  </pic:spPr>
+                </pic:pic>
+              </a:graphicData>
+            </a:graphic>
+          </wp:inline>
+        </w:drawing>
+      </w:r>
+    </w:p>
+    <w:p>
+      <w:pPr>
+        <w:pStyle w:val="Beschriftung"/>
+        <w:jc w:val="center"/>
+      </w:pPr>
+      <w:r>
+        <w:t xml:space="preserve">Abbildung </w:t>
+      </w:r>
+      <w:r>
+        <w:fldChar w:fldCharType="begin"/>
+      </w:r>
+      <w:r>
+        <w:instrText xml:space="preserve"> SEQ Abbildung \* ARABIC </w:instrText>
+      </w:r>
+      <w:r>
+        <w:fldChar w:fldCharType="separate"/>
+      </w:r>
+      <w:r>
+        <w:rPr>
+          <w:noProof/>
+        </w:rPr>
+        <w:t>7</w:t>
+      </w:r>
+      <w:r>
+        <w:rPr>
+          <w:noProof/>
+        </w:rPr>
+        <w:fldChar w:fldCharType="end"/>
+      </w:r>
+      <w:r>
+        <w:t xml:space="preserve"> Weitere Sinusse</w:t>
+      </w:r>
+    </w:p>
+    <w:p>
+      <w:pPr>
+        <w:keepNext/>
+      </w:pPr>
+      <w:r>
+        <w:rPr>
+          <w:noProof/>
+        </w:rPr>
+        <w:lastRenderedPageBreak/>
+        <w:drawing>
+          <wp:inline distT="0" distB="0" distL="0" distR="0" wp14:anchorId="217AB7CF" wp14:editId="31F6D2E7">
+            <wp:extent cx="6080103" cy="3263900"/>
+            <wp:effectExtent l="0" t="0" r="0" b="0"/>
+            <wp:docPr id="13" name="Grafik 13"/>
+            <wp:cNvGraphicFramePr>
+              <a:graphicFrameLocks xmlns:a="http://schemas.openxmlformats.org/drawingml/2006/main" noChangeAspect="1"/>
+            </wp:cNvGraphicFramePr>
+            <a:graphic xmlns:a="http://schemas.openxmlformats.org/drawingml/2006/main">
+              <a:graphicData uri="http://schemas.openxmlformats.org/drawingml/2006/picture">
+                <pic:pic xmlns:pic="http://schemas.openxmlformats.org/drawingml/2006/picture">
+                  <pic:nvPicPr>
+                    <pic:cNvPr id="1" name=""/>
+                    <pic:cNvPicPr/>
+                  </pic:nvPicPr>
+                  <pic:blipFill>
+                    <a:blip r:embed="rId21"/>
+                    <a:stretch>
+                      <a:fillRect/>
+                    </a:stretch>
+                  </pic:blipFill>
+                  <pic:spPr>
+                    <a:xfrm>
+                      <a:off x="0" y="0"/>
+                      <a:ext cx="6083066" cy="3265491"/>
+                    </a:xfrm>
+                    <a:prstGeom prst="rect">
+                      <a:avLst/>
+                    </a:prstGeom>
+                  </pic:spPr>
+                </pic:pic>
+              </a:graphicData>
+            </a:graphic>
+          </wp:inline>
+        </w:drawing>
+      </w:r>
+    </w:p>
+    <w:p>
+      <w:pPr>
+        <w:pStyle w:val="Beschriftung"/>
+        <w:jc w:val="center"/>
+      </w:pPr>
+      <w:r>
+        <w:t xml:space="preserve">Abbildung </w:t>
+      </w:r>
+      <w:r>
+        <w:fldChar w:fldCharType="begin"/>
+      </w:r>
+      <w:r>
+        <w:instrText xml:space="preserve"> SEQ Abbildung \* ARABIC </w:instrText>
+      </w:r>
+      <w:r>
+        <w:fldChar w:fldCharType="separate"/>
+      </w:r>
+      <w:r>
+        <w:rPr>
+          <w:noProof/>
+        </w:rPr>
+        <w:t>8</w:t>
+      </w:r>
+      <w:r>
+        <w:rPr>
+          <w:noProof/>
+        </w:rPr>
+        <w:fldChar w:fldCharType="end"/>
+      </w:r>
+      <w:r>
+        <w:t xml:space="preserve"> Gewichtete Signale und FFT von x1</w:t>
+      </w:r>
+    </w:p>
+    <w:p/>
+    <w:p>
+      <w:pPr>
+        <w:keepNext/>
+        <w:jc w:val="center"/>
+      </w:pPr>
+      <w:r>
+        <w:rPr>
+          <w:noProof/>
+        </w:rPr>
+        <w:drawing>
+          <wp:inline distT="0" distB="0" distL="0" distR="0" wp14:anchorId="211E14FD" wp14:editId="79362422">
+            <wp:extent cx="6000750" cy="3232547"/>
+            <wp:effectExtent l="0" t="0" r="0" b="6350"/>
+            <wp:docPr id="14" name="Grafik 14"/>
+            <wp:cNvGraphicFramePr>
+              <a:graphicFrameLocks xmlns:a="http://schemas.openxmlformats.org/drawingml/2006/main" noChangeAspect="1"/>
+            </wp:cNvGraphicFramePr>
+            <a:graphic xmlns:a="http://schemas.openxmlformats.org/drawingml/2006/main">
+              <a:graphicData uri="http://schemas.openxmlformats.org/drawingml/2006/picture">
+                <pic:pic xmlns:pic="http://schemas.openxmlformats.org/drawingml/2006/picture">
+                  <pic:nvPicPr>
+                    <pic:cNvPr id="1" name=""/>
+                    <pic:cNvPicPr/>
+                  </pic:nvPicPr>
+                  <pic:blipFill>
+                    <a:blip r:embed="rId22"/>
+                    <a:stretch>
+                      <a:fillRect/>
+                    </a:stretch>
+                  </pic:blipFill>
+                  <pic:spPr>
+                    <a:xfrm>
+                      <a:off x="0" y="0"/>
                       <a:ext cx="6004768" cy="3234711"/>
                     </a:xfrm>
                     <a:prstGeom prst="rect">
@@ -1038,6 +1760,9 @@
         <w:t>9</w:t>
       </w:r>
       <w:r>
+        <w:rPr>
+          <w:noProof/>
+        </w:rPr>
         <w:fldChar w:fldCharType="end"/>
       </w:r>
       <w:r>
@@ -1109,11 +1834,24 @@
         <w:t>r und</w:t>
       </w:r>
       <w:r>
-        <w:t xml:space="preserve"> das Hannfenster die Amplituden der Seitenlinien minimiert.</w:t>
-      </w:r>
-      <w:r>
-        <w:t xml:space="preserve"> Selbiges gilt auch für das Blackmanfenster</w:t>
-      </w:r>
+        <w:t xml:space="preserve"> das </w:t>
+      </w:r>
+      <w:proofErr w:type="spellStart"/>
+      <w:r>
+        <w:t>Hannfenster</w:t>
+      </w:r>
+      <w:proofErr w:type="spellEnd"/>
+      <w:r>
+        <w:t xml:space="preserve"> die Amplituden der Seitenlinien minimiert.</w:t>
+      </w:r>
+      <w:r>
+        <w:t xml:space="preserve"> Selbiges gilt auch für das </w:t>
+      </w:r>
+      <w:proofErr w:type="spellStart"/>
+      <w:r>
+        <w:t>Blackmanfenster</w:t>
+      </w:r>
+      <w:proofErr w:type="spellEnd"/>
       <w:r>
         <w:t>.</w:t>
       </w:r>
@@ -1222,7 +1960,15 @@
           </w:tcPr>
           <w:p>
             <w:r>
-              <w:t>Durch das Dreieck des Bartlettfensters kann man die Nachschwinger verringern, was man in den obigen Abbildungen sehr gut sehen kann. Die Amplituden nähern sich somit schneller 0 als beim Rechteckfenster.</w:t>
+              <w:t xml:space="preserve">Durch das Dreieck des </w:t>
+            </w:r>
+            <w:proofErr w:type="spellStart"/>
+            <w:r>
+              <w:t>Bartlettfensters</w:t>
+            </w:r>
+            <w:proofErr w:type="spellEnd"/>
+            <w:r>
+              <w:t xml:space="preserve"> kann man die Nachschwinger verringern, was man in den obigen Abbildungen sehr gut sehen kann. Die Amplituden nähern sich somit schneller 0 als beim Rechteckfenster.</w:t>
             </w:r>
           </w:p>
         </w:tc>
@@ -1244,7 +1990,15 @@
           </w:tcPr>
           <w:p>
             <w:r>
-              <w:t xml:space="preserve">Das Hannfenster bewirkt, dass </w:t>
+              <w:t xml:space="preserve">Das </w:t>
+            </w:r>
+            <w:proofErr w:type="spellStart"/>
+            <w:r>
+              <w:t>Hannfenster</w:t>
+            </w:r>
+            <w:proofErr w:type="spellEnd"/>
+            <w:r>
+              <w:t xml:space="preserve"> bewirkt, dass </w:t>
             </w:r>
             <w:r>
               <w:t xml:space="preserve">die </w:t>
@@ -1299,7 +2053,15 @@
           </w:tcPr>
           <w:p>
             <w:r>
-              <w:t>Bei den gewichteten Sinussen sieht man hier keinen Unterschied zum Hannfenster, jedoch sieht man bei der FFT die stärkere Ausprägung der Hauptkeulen.</w:t>
+              <w:t xml:space="preserve">Bei den gewichteten Sinussen sieht man hier keinen Unterschied zum </w:t>
+            </w:r>
+            <w:proofErr w:type="spellStart"/>
+            <w:r>
+              <w:t>Hannfenster</w:t>
+            </w:r>
+            <w:proofErr w:type="spellEnd"/>
+            <w:r>
+              <w:t>, jedoch sieht man bei der FFT die stärkere Ausprägung der Hauptkeulen.</w:t>
             </w:r>
           </w:p>
         </w:tc>
@@ -1307,7 +2069,7 @@
     </w:tbl>
     <w:p/>
     <w:sectPr>
-      <w:headerReference w:type="default" r:id="rId18"/>
+      <w:headerReference w:type="default" r:id="rId23"/>
       <w:pgSz w:w="11906" w:h="16838"/>
       <w:pgMar w:top="1417" w:right="1417" w:bottom="1134" w:left="1417" w:header="708" w:footer="708" w:gutter="0"/>
       <w:cols w:space="708"/>
@@ -1414,13 +2176,23 @@
         <w:szCs w:val="36"/>
       </w:rPr>
     </w:pPr>
+    <w:proofErr w:type="spellStart"/>
     <w:r>
       <w:rPr>
         <w:b/>
         <w:sz w:val="36"/>
         <w:szCs w:val="36"/>
       </w:rPr>
-      <w:t xml:space="preserve">Assignment </w:t>
+      <w:t>Assignment</w:t>
+    </w:r>
+    <w:proofErr w:type="spellEnd"/>
+    <w:r>
+      <w:rPr>
+        <w:b/>
+        <w:sz w:val="36"/>
+        <w:szCs w:val="36"/>
+      </w:rPr>
+      <w:t xml:space="preserve"> </w:t>
     </w:r>
     <w:r>
       <w:rPr>

</xml_diff>